<commit_message>
Nov.20 + Discard not used elements (some structural) + Establish Structural Mapping (correspondences) + Deduce Structural Horizontal Mappings + Initiative States control
</commit_message>
<xml_diff>
--- a/mapper/SH.GeneralInfo.docx
+++ b/mapper/SH.GeneralInfo.docx
@@ -13,7 +13,1647 @@
           <w:lang w:val="en-US"/>
         </w:rPr>
       </w:pPr>
+      <w:r>
+        <w:rPr>
+          <w:rFonts w:ascii="Calibri" w:hAnsi="Calibri"/>
+          <w:b/>
+          <w:lang w:val="en-US"/>
+        </w:rPr>
+        <w:t>Structural Mappings</w:t>
+      </w:r>
+    </w:p>
+    <w:p>
+      <w:pPr>
+        <w:widowControl/>
+        <w:numPr>
+          <w:ilvl w:val="0"/>
+          <w:numId w:val="6"/>
+        </w:numPr>
+        <w:suppressAutoHyphens w:val="0"/>
+        <w:autoSpaceDN/>
+        <w:spacing w:before="120" w:line="276" w:lineRule="auto"/>
+        <w:ind w:hanging="360"/>
+        <w:contextualSpacing/>
+        <w:jc w:val="both"/>
+        <w:textAlignment w:val="auto"/>
+        <w:rPr>
+          <w:lang w:val="en-US"/>
+        </w:rPr>
+      </w:pPr>
+      <w:r>
+        <w:rPr>
+          <w:rFonts w:ascii="Calibri" w:eastAsia="Calibri" w:hAnsi="Calibri" w:cs="Calibri"/>
+          <w:b/>
+          <w:sz w:val="20"/>
+          <w:szCs w:val="20"/>
+          <w:lang w:val="en-US"/>
+        </w:rPr>
+        <w:t>Map the Standards’ Structural Models to the Core Ontologies</w:t>
+      </w:r>
+    </w:p>
+    <w:p>
+      <w:pPr>
+        <w:rPr>
+          <w:lang w:val="en-US"/>
+        </w:rPr>
+      </w:pPr>
+    </w:p>
+    <w:tbl>
+      <w:tblPr>
+        <w:tblW w:w="4969" w:type="pct"/>
+        <w:tblInd w:w="60" w:type="dxa"/>
+        <w:tblBorders>
+          <w:top w:val="single" w:sz="6" w:space="0" w:color="000000"/>
+          <w:left w:val="single" w:sz="6" w:space="0" w:color="000000"/>
+          <w:bottom w:val="single" w:sz="6" w:space="0" w:color="000000"/>
+          <w:right w:val="single" w:sz="6" w:space="0" w:color="000000"/>
+          <w:insideH w:val="single" w:sz="6" w:space="0" w:color="000000"/>
+          <w:insideV w:val="single" w:sz="6" w:space="0" w:color="000000"/>
+        </w:tblBorders>
+        <w:tblLook w:val="0600" w:firstRow="0" w:lastRow="0" w:firstColumn="0" w:lastColumn="0" w:noHBand="1" w:noVBand="1"/>
+      </w:tblPr>
+      <w:tblGrid>
+        <w:gridCol w:w="2370"/>
+        <w:gridCol w:w="2444"/>
+        <w:gridCol w:w="2444"/>
+        <w:gridCol w:w="2440"/>
+      </w:tblGrid>
+      <w:tr>
+        <w:tc>
+          <w:tcPr>
+            <w:tcW w:w="1222" w:type="pct"/>
+            <w:tcBorders>
+              <w:top w:val="single" w:sz="8" w:space="0" w:color="000000"/>
+              <w:left w:val="single" w:sz="8" w:space="0" w:color="000000"/>
+              <w:bottom w:val="single" w:sz="8" w:space="0" w:color="000000"/>
+              <w:right w:val="single" w:sz="8" w:space="0" w:color="000000"/>
+            </w:tcBorders>
+            <w:shd w:val="clear" w:color="auto" w:fill="C6D9F1"/>
+            <w:tcMar>
+              <w:top w:w="60" w:type="dxa"/>
+              <w:left w:w="60" w:type="dxa"/>
+              <w:bottom w:w="60" w:type="dxa"/>
+              <w:right w:w="60" w:type="dxa"/>
+            </w:tcMar>
+          </w:tcPr>
+          <w:p>
+            <w:pPr>
+              <w:ind w:left="60"/>
+              <w:jc w:val="both"/>
+              <w:rPr>
+                <w:lang w:val="en-US"/>
+              </w:rPr>
+            </w:pPr>
+            <w:r>
+              <w:rPr>
+                <w:rFonts w:ascii="Calibri" w:eastAsia="Calibri" w:hAnsi="Calibri" w:cs="Calibri"/>
+                <w:b/>
+                <w:sz w:val="18"/>
+                <w:szCs w:val="18"/>
+                <w:shd w:val="clear" w:color="auto" w:fill="C6D9F1"/>
+                <w:lang w:val="en-US"/>
+              </w:rPr>
+              <w:t>Core Ontology Concept</w:t>
+            </w:r>
+          </w:p>
+        </w:tc>
+        <w:tc>
+          <w:tcPr>
+            <w:tcW w:w="1260" w:type="pct"/>
+            <w:tcBorders>
+              <w:top w:val="single" w:sz="8" w:space="0" w:color="000000"/>
+              <w:bottom w:val="single" w:sz="8" w:space="0" w:color="000000"/>
+              <w:right w:val="single" w:sz="8" w:space="0" w:color="000000"/>
+            </w:tcBorders>
+            <w:shd w:val="clear" w:color="auto" w:fill="C6D9F1"/>
+            <w:tcMar>
+              <w:top w:w="60" w:type="dxa"/>
+              <w:left w:w="60" w:type="dxa"/>
+              <w:bottom w:w="60" w:type="dxa"/>
+              <w:right w:w="60" w:type="dxa"/>
+            </w:tcMar>
+          </w:tcPr>
+          <w:p>
+            <w:pPr>
+              <w:ind w:left="60"/>
+              <w:jc w:val="both"/>
+              <w:rPr>
+                <w:lang w:val="en-US"/>
+              </w:rPr>
+            </w:pPr>
+            <w:r>
+              <w:rPr>
+                <w:rFonts w:ascii="Calibri" w:eastAsia="Calibri" w:hAnsi="Calibri" w:cs="Calibri"/>
+                <w:b/>
+                <w:sz w:val="18"/>
+                <w:szCs w:val="18"/>
+                <w:shd w:val="clear" w:color="auto" w:fill="C6D9F1"/>
+                <w:lang w:val="en-US"/>
+              </w:rPr>
+              <w:t>CMMI Element</w:t>
+            </w:r>
+          </w:p>
+        </w:tc>
+        <w:tc>
+          <w:tcPr>
+            <w:tcW w:w="1260" w:type="pct"/>
+            <w:tcBorders>
+              <w:top w:val="single" w:sz="8" w:space="0" w:color="000000"/>
+              <w:bottom w:val="single" w:sz="8" w:space="0" w:color="000000"/>
+              <w:right w:val="single" w:sz="8" w:space="0" w:color="000000"/>
+            </w:tcBorders>
+            <w:shd w:val="clear" w:color="auto" w:fill="C6D9F1"/>
+            <w:tcMar>
+              <w:top w:w="60" w:type="dxa"/>
+              <w:left w:w="60" w:type="dxa"/>
+              <w:bottom w:w="60" w:type="dxa"/>
+              <w:right w:w="60" w:type="dxa"/>
+            </w:tcMar>
+          </w:tcPr>
+          <w:p>
+            <w:pPr>
+              <w:ind w:left="60"/>
+              <w:jc w:val="both"/>
+              <w:rPr>
+                <w:lang w:val="en-US"/>
+              </w:rPr>
+            </w:pPr>
+            <w:r>
+              <w:rPr>
+                <w:rFonts w:ascii="Calibri" w:eastAsia="Calibri" w:hAnsi="Calibri" w:cs="Calibri"/>
+                <w:b/>
+                <w:sz w:val="18"/>
+                <w:szCs w:val="18"/>
+                <w:shd w:val="clear" w:color="auto" w:fill="C6D9F1"/>
+                <w:lang w:val="en-US"/>
+              </w:rPr>
+              <w:t>ISO 12207 Element</w:t>
+            </w:r>
+          </w:p>
+        </w:tc>
+        <w:tc>
+          <w:tcPr>
+            <w:tcW w:w="1258" w:type="pct"/>
+            <w:tcBorders>
+              <w:top w:val="single" w:sz="8" w:space="0" w:color="000000"/>
+              <w:bottom w:val="single" w:sz="8" w:space="0" w:color="000000"/>
+              <w:right w:val="single" w:sz="8" w:space="0" w:color="000000"/>
+            </w:tcBorders>
+            <w:shd w:val="clear" w:color="auto" w:fill="C6D9F1"/>
+            <w:tcMar>
+              <w:top w:w="60" w:type="dxa"/>
+              <w:left w:w="60" w:type="dxa"/>
+              <w:bottom w:w="60" w:type="dxa"/>
+              <w:right w:w="60" w:type="dxa"/>
+            </w:tcMar>
+          </w:tcPr>
+          <w:p>
+            <w:pPr>
+              <w:ind w:left="60"/>
+              <w:jc w:val="both"/>
+              <w:rPr>
+                <w:lang w:val="en-US"/>
+              </w:rPr>
+            </w:pPr>
+            <w:r>
+              <w:rPr>
+                <w:rFonts w:ascii="Calibri" w:eastAsia="Calibri" w:hAnsi="Calibri" w:cs="Calibri"/>
+                <w:b/>
+                <w:sz w:val="18"/>
+                <w:szCs w:val="18"/>
+                <w:shd w:val="clear" w:color="auto" w:fill="C6D9F1"/>
+                <w:lang w:val="en-US"/>
+              </w:rPr>
+              <w:t>ISO 20110 Element</w:t>
+            </w:r>
+          </w:p>
+        </w:tc>
+      </w:tr>
+      <w:tr>
+        <w:tc>
+          <w:tcPr>
+            <w:tcW w:w="1222" w:type="pct"/>
+            <w:tcBorders>
+              <w:left w:val="single" w:sz="8" w:space="0" w:color="000000"/>
+              <w:bottom w:val="single" w:sz="8" w:space="0" w:color="000000"/>
+              <w:right w:val="single" w:sz="8" w:space="0" w:color="000000"/>
+            </w:tcBorders>
+            <w:tcMar>
+              <w:top w:w="60" w:type="dxa"/>
+              <w:left w:w="60" w:type="dxa"/>
+              <w:bottom w:w="60" w:type="dxa"/>
+              <w:right w:w="60" w:type="dxa"/>
+            </w:tcMar>
+          </w:tcPr>
+          <w:p>
+            <w:pPr>
+              <w:ind w:left="60"/>
+              <w:jc w:val="both"/>
+              <w:rPr>
+                <w:lang w:val="en-US"/>
+              </w:rPr>
+            </w:pPr>
+            <w:r>
+              <w:rPr>
+                <w:rFonts w:ascii="Calibri" w:eastAsia="Calibri" w:hAnsi="Calibri" w:cs="Calibri"/>
+                <w:sz w:val="18"/>
+                <w:szCs w:val="18"/>
+                <w:lang w:val="en-US"/>
+              </w:rPr>
+              <w:t>Performed Process (event)</w:t>
+            </w:r>
+          </w:p>
+        </w:tc>
+        <w:tc>
+          <w:tcPr>
+            <w:tcW w:w="1260" w:type="pct"/>
+            <w:tcBorders>
+              <w:bottom w:val="single" w:sz="8" w:space="0" w:color="000000"/>
+              <w:right w:val="single" w:sz="8" w:space="0" w:color="000000"/>
+            </w:tcBorders>
+            <w:tcMar>
+              <w:top w:w="60" w:type="dxa"/>
+              <w:left w:w="60" w:type="dxa"/>
+              <w:bottom w:w="60" w:type="dxa"/>
+              <w:right w:w="60" w:type="dxa"/>
+            </w:tcMar>
+          </w:tcPr>
+          <w:p>
+            <w:pPr>
+              <w:ind w:left="60"/>
+              <w:jc w:val="both"/>
+              <w:rPr>
+                <w:lang w:val="en-US"/>
+              </w:rPr>
+            </w:pPr>
+            <w:r>
+              <w:rPr>
+                <w:rFonts w:ascii="Calibri" w:eastAsia="Calibri" w:hAnsi="Calibri" w:cs="Calibri"/>
+                <w:sz w:val="18"/>
+                <w:szCs w:val="18"/>
+                <w:lang w:val="en-US"/>
+              </w:rPr>
+              <w:t>Process Area (event)</w:t>
+            </w:r>
+          </w:p>
+          <w:p>
+            <w:pPr>
+              <w:ind w:left="60"/>
+              <w:jc w:val="both"/>
+              <w:rPr>
+                <w:lang w:val="en-US"/>
+              </w:rPr>
+            </w:pPr>
+            <w:r>
+              <w:rPr>
+                <w:rFonts w:ascii="Calibri" w:eastAsia="Calibri" w:hAnsi="Calibri" w:cs="Calibri"/>
+                <w:sz w:val="18"/>
+                <w:szCs w:val="18"/>
+                <w:lang w:val="en-US"/>
+              </w:rPr>
+              <w:t>Specific Goal* (event)</w:t>
+            </w:r>
+          </w:p>
+          <w:p>
+            <w:pPr>
+              <w:ind w:left="60"/>
+              <w:jc w:val="both"/>
+              <w:rPr>
+                <w:lang w:val="en-US"/>
+              </w:rPr>
+            </w:pPr>
+            <w:r>
+              <w:rPr>
+                <w:rFonts w:ascii="Calibri" w:eastAsia="Calibri" w:hAnsi="Calibri" w:cs="Calibri"/>
+                <w:sz w:val="18"/>
+                <w:szCs w:val="18"/>
+                <w:lang w:val="en-US"/>
+              </w:rPr>
+              <w:t>Generic Goal (event)</w:t>
+            </w:r>
+          </w:p>
+        </w:tc>
+        <w:tc>
+          <w:tcPr>
+            <w:tcW w:w="1260" w:type="pct"/>
+            <w:tcBorders>
+              <w:bottom w:val="single" w:sz="8" w:space="0" w:color="000000"/>
+              <w:right w:val="single" w:sz="8" w:space="0" w:color="000000"/>
+            </w:tcBorders>
+            <w:tcMar>
+              <w:top w:w="60" w:type="dxa"/>
+              <w:left w:w="60" w:type="dxa"/>
+              <w:bottom w:w="60" w:type="dxa"/>
+              <w:right w:w="60" w:type="dxa"/>
+            </w:tcMar>
+          </w:tcPr>
+          <w:p>
+            <w:pPr>
+              <w:ind w:left="60"/>
+              <w:jc w:val="both"/>
+              <w:rPr>
+                <w:lang w:val="en-US"/>
+              </w:rPr>
+            </w:pPr>
+            <w:r>
+              <w:rPr>
+                <w:rFonts w:ascii="Calibri" w:eastAsia="Calibri" w:hAnsi="Calibri" w:cs="Calibri"/>
+                <w:sz w:val="18"/>
+                <w:szCs w:val="18"/>
+                <w:lang w:val="en-US"/>
+              </w:rPr>
+              <w:t>Process (event)</w:t>
+            </w:r>
+          </w:p>
+          <w:p>
+            <w:pPr>
+              <w:ind w:left="60"/>
+              <w:jc w:val="both"/>
+              <w:rPr>
+                <w:lang w:val="en-US"/>
+              </w:rPr>
+            </w:pPr>
+            <w:r>
+              <w:rPr>
+                <w:rFonts w:ascii="Calibri" w:eastAsia="Calibri" w:hAnsi="Calibri" w:cs="Calibri"/>
+                <w:sz w:val="18"/>
+                <w:szCs w:val="18"/>
+                <w:lang w:val="en-US"/>
+              </w:rPr>
+              <w:t>Activity (event)</w:t>
+            </w:r>
+          </w:p>
+        </w:tc>
+        <w:tc>
+          <w:tcPr>
+            <w:tcW w:w="1258" w:type="pct"/>
+            <w:tcBorders>
+              <w:bottom w:val="single" w:sz="8" w:space="0" w:color="000000"/>
+              <w:right w:val="single" w:sz="8" w:space="0" w:color="000000"/>
+            </w:tcBorders>
+            <w:tcMar>
+              <w:top w:w="60" w:type="dxa"/>
+              <w:left w:w="60" w:type="dxa"/>
+              <w:bottom w:w="60" w:type="dxa"/>
+              <w:right w:w="60" w:type="dxa"/>
+            </w:tcMar>
+          </w:tcPr>
+          <w:p>
+            <w:pPr>
+              <w:ind w:left="60"/>
+              <w:jc w:val="both"/>
+              <w:rPr>
+                <w:lang w:val="en-US"/>
+              </w:rPr>
+            </w:pPr>
+            <w:r>
+              <w:rPr>
+                <w:rFonts w:ascii="Calibri" w:eastAsia="Calibri" w:hAnsi="Calibri" w:cs="Calibri"/>
+                <w:sz w:val="18"/>
+                <w:szCs w:val="18"/>
+                <w:lang w:val="en-US"/>
+              </w:rPr>
+              <w:t>Process (event)</w:t>
+            </w:r>
+          </w:p>
+          <w:p>
+            <w:pPr>
+              <w:ind w:left="60"/>
+              <w:jc w:val="both"/>
+              <w:rPr>
+                <w:lang w:val="en-US"/>
+              </w:rPr>
+            </w:pPr>
+            <w:r>
+              <w:rPr>
+                <w:rFonts w:ascii="Calibri" w:eastAsia="Calibri" w:hAnsi="Calibri" w:cs="Calibri"/>
+                <w:sz w:val="18"/>
+                <w:szCs w:val="18"/>
+                <w:lang w:val="en-US"/>
+              </w:rPr>
+              <w:t>Activity (event)</w:t>
+            </w:r>
+          </w:p>
+        </w:tc>
+      </w:tr>
+      <w:tr>
+        <w:tc>
+          <w:tcPr>
+            <w:tcW w:w="1222" w:type="pct"/>
+            <w:tcBorders>
+              <w:left w:val="single" w:sz="8" w:space="0" w:color="000000"/>
+              <w:bottom w:val="single" w:sz="8" w:space="0" w:color="000000"/>
+              <w:right w:val="single" w:sz="8" w:space="0" w:color="000000"/>
+            </w:tcBorders>
+            <w:tcMar>
+              <w:top w:w="60" w:type="dxa"/>
+              <w:left w:w="60" w:type="dxa"/>
+              <w:bottom w:w="60" w:type="dxa"/>
+              <w:right w:w="60" w:type="dxa"/>
+            </w:tcMar>
+          </w:tcPr>
+          <w:p>
+            <w:pPr>
+              <w:ind w:left="60"/>
+              <w:jc w:val="both"/>
+              <w:rPr>
+                <w:lang w:val="en-US"/>
+              </w:rPr>
+            </w:pPr>
+            <w:r>
+              <w:rPr>
+                <w:rFonts w:ascii="Calibri" w:eastAsia="Calibri" w:hAnsi="Calibri" w:cs="Calibri"/>
+                <w:sz w:val="18"/>
+                <w:szCs w:val="18"/>
+                <w:lang w:val="en-US"/>
+              </w:rPr>
+              <w:t>Performed Activity (event)</w:t>
+            </w:r>
+          </w:p>
+        </w:tc>
+        <w:tc>
+          <w:tcPr>
+            <w:tcW w:w="1260" w:type="pct"/>
+            <w:tcBorders>
+              <w:bottom w:val="single" w:sz="8" w:space="0" w:color="000000"/>
+              <w:right w:val="single" w:sz="8" w:space="0" w:color="000000"/>
+            </w:tcBorders>
+            <w:tcMar>
+              <w:top w:w="60" w:type="dxa"/>
+              <w:left w:w="60" w:type="dxa"/>
+              <w:bottom w:w="60" w:type="dxa"/>
+              <w:right w:w="60" w:type="dxa"/>
+            </w:tcMar>
+          </w:tcPr>
+          <w:p>
+            <w:pPr>
+              <w:ind w:left="60"/>
+              <w:jc w:val="both"/>
+              <w:rPr>
+                <w:lang w:val="en-US"/>
+              </w:rPr>
+            </w:pPr>
+            <w:r>
+              <w:rPr>
+                <w:rFonts w:ascii="Calibri" w:eastAsia="Calibri" w:hAnsi="Calibri" w:cs="Calibri"/>
+                <w:sz w:val="18"/>
+                <w:szCs w:val="18"/>
+                <w:lang w:val="en-US"/>
+              </w:rPr>
+              <w:t>Specific Goal (event)</w:t>
+            </w:r>
+          </w:p>
+          <w:p>
+            <w:pPr>
+              <w:ind w:left="60"/>
+              <w:jc w:val="both"/>
+              <w:rPr>
+                <w:lang w:val="en-US"/>
+              </w:rPr>
+            </w:pPr>
+            <w:r>
+              <w:rPr>
+                <w:rFonts w:ascii="Calibri" w:eastAsia="Calibri" w:hAnsi="Calibri" w:cs="Calibri"/>
+                <w:sz w:val="18"/>
+                <w:szCs w:val="18"/>
+                <w:lang w:val="en-US"/>
+              </w:rPr>
+              <w:t>Generic Goal* (event)</w:t>
+            </w:r>
+          </w:p>
+          <w:p>
+            <w:pPr>
+              <w:ind w:left="60"/>
+              <w:jc w:val="both"/>
+              <w:rPr>
+                <w:lang w:val="en-US"/>
+              </w:rPr>
+            </w:pPr>
+            <w:r>
+              <w:rPr>
+                <w:rFonts w:ascii="Calibri" w:eastAsia="Calibri" w:hAnsi="Calibri" w:cs="Calibri"/>
+                <w:sz w:val="18"/>
+                <w:szCs w:val="18"/>
+                <w:lang w:val="en-US"/>
+              </w:rPr>
+              <w:t>Specific Practice (event)</w:t>
+            </w:r>
+          </w:p>
+          <w:p>
+            <w:pPr>
+              <w:ind w:left="60"/>
+              <w:jc w:val="both"/>
+              <w:rPr>
+                <w:lang w:val="en-US"/>
+              </w:rPr>
+            </w:pPr>
+            <w:r>
+              <w:rPr>
+                <w:rFonts w:ascii="Calibri" w:eastAsia="Calibri" w:hAnsi="Calibri" w:cs="Calibri"/>
+                <w:sz w:val="18"/>
+                <w:szCs w:val="18"/>
+                <w:lang w:val="en-US"/>
+              </w:rPr>
+              <w:t>Generic Practice (event)</w:t>
+            </w:r>
+          </w:p>
+        </w:tc>
+        <w:tc>
+          <w:tcPr>
+            <w:tcW w:w="1260" w:type="pct"/>
+            <w:tcBorders>
+              <w:bottom w:val="single" w:sz="8" w:space="0" w:color="000000"/>
+              <w:right w:val="single" w:sz="8" w:space="0" w:color="000000"/>
+            </w:tcBorders>
+            <w:tcMar>
+              <w:top w:w="60" w:type="dxa"/>
+              <w:left w:w="60" w:type="dxa"/>
+              <w:bottom w:w="60" w:type="dxa"/>
+              <w:right w:w="60" w:type="dxa"/>
+            </w:tcMar>
+          </w:tcPr>
+          <w:p>
+            <w:pPr>
+              <w:ind w:left="60"/>
+              <w:jc w:val="both"/>
+              <w:rPr>
+                <w:lang w:val="en-US"/>
+              </w:rPr>
+            </w:pPr>
+            <w:r>
+              <w:rPr>
+                <w:rFonts w:ascii="Calibri" w:eastAsia="Calibri" w:hAnsi="Calibri" w:cs="Calibri"/>
+                <w:sz w:val="18"/>
+                <w:szCs w:val="18"/>
+                <w:lang w:val="en-US"/>
+              </w:rPr>
+              <w:t>Process (event)</w:t>
+            </w:r>
+          </w:p>
+          <w:p>
+            <w:pPr>
+              <w:ind w:left="60"/>
+              <w:jc w:val="both"/>
+              <w:rPr>
+                <w:lang w:val="en-US"/>
+              </w:rPr>
+            </w:pPr>
+            <w:r>
+              <w:rPr>
+                <w:rFonts w:ascii="Calibri" w:eastAsia="Calibri" w:hAnsi="Calibri" w:cs="Calibri"/>
+                <w:sz w:val="18"/>
+                <w:szCs w:val="18"/>
+                <w:lang w:val="en-US"/>
+              </w:rPr>
+              <w:t>Activity (event)</w:t>
+            </w:r>
+          </w:p>
+          <w:p>
+            <w:pPr>
+              <w:ind w:left="60"/>
+              <w:jc w:val="both"/>
+              <w:rPr>
+                <w:lang w:val="en-US"/>
+              </w:rPr>
+            </w:pPr>
+            <w:r>
+              <w:rPr>
+                <w:rFonts w:ascii="Calibri" w:eastAsia="Calibri" w:hAnsi="Calibri" w:cs="Calibri"/>
+                <w:sz w:val="18"/>
+                <w:szCs w:val="18"/>
+                <w:lang w:val="en-US"/>
+              </w:rPr>
+              <w:t>Task (event)**</w:t>
+            </w:r>
+          </w:p>
+        </w:tc>
+        <w:tc>
+          <w:tcPr>
+            <w:tcW w:w="1258" w:type="pct"/>
+            <w:tcBorders>
+              <w:bottom w:val="single" w:sz="8" w:space="0" w:color="000000"/>
+              <w:right w:val="single" w:sz="8" w:space="0" w:color="000000"/>
+            </w:tcBorders>
+            <w:tcMar>
+              <w:top w:w="60" w:type="dxa"/>
+              <w:left w:w="60" w:type="dxa"/>
+              <w:bottom w:w="60" w:type="dxa"/>
+              <w:right w:w="60" w:type="dxa"/>
+            </w:tcMar>
+          </w:tcPr>
+          <w:p>
+            <w:pPr>
+              <w:ind w:left="60"/>
+              <w:jc w:val="both"/>
+              <w:rPr>
+                <w:lang w:val="en-US"/>
+              </w:rPr>
+            </w:pPr>
+            <w:r>
+              <w:rPr>
+                <w:rFonts w:ascii="Calibri" w:eastAsia="Calibri" w:hAnsi="Calibri" w:cs="Calibri"/>
+                <w:sz w:val="18"/>
+                <w:szCs w:val="18"/>
+                <w:lang w:val="en-US"/>
+              </w:rPr>
+              <w:t>Activity (event)</w:t>
+            </w:r>
+          </w:p>
+          <w:p>
+            <w:pPr>
+              <w:ind w:left="60"/>
+              <w:jc w:val="both"/>
+              <w:rPr>
+                <w:lang w:val="en-US"/>
+              </w:rPr>
+            </w:pPr>
+            <w:r>
+              <w:rPr>
+                <w:rFonts w:ascii="Calibri" w:eastAsia="Calibri" w:hAnsi="Calibri" w:cs="Calibri"/>
+                <w:sz w:val="18"/>
+                <w:szCs w:val="18"/>
+                <w:lang w:val="en-US"/>
+              </w:rPr>
+              <w:t>Task (event</w:t>
+            </w:r>
+            <w:proofErr w:type="gramStart"/>
+            <w:r>
+              <w:rPr>
+                <w:rFonts w:ascii="Calibri" w:eastAsia="Calibri" w:hAnsi="Calibri" w:cs="Calibri"/>
+                <w:sz w:val="18"/>
+                <w:szCs w:val="18"/>
+                <w:lang w:val="en-US"/>
+              </w:rPr>
+              <w:t>)</w:t>
+            </w:r>
+            <w:proofErr w:type="gramEnd"/>
+            <w:r>
+              <w:rPr>
+                <w:rFonts w:ascii="Calibri" w:eastAsia="Calibri" w:hAnsi="Calibri" w:cs="Calibri"/>
+                <w:sz w:val="18"/>
+                <w:szCs w:val="18"/>
+                <w:lang w:val="en-US"/>
+              </w:rPr>
+              <w:t>**</w:t>
+            </w:r>
+          </w:p>
+        </w:tc>
+      </w:tr>
+      <w:tr>
+        <w:tc>
+          <w:tcPr>
+            <w:tcW w:w="1222" w:type="pct"/>
+            <w:tcBorders>
+              <w:left w:val="single" w:sz="8" w:space="0" w:color="000000"/>
+              <w:bottom w:val="single" w:sz="8" w:space="0" w:color="000000"/>
+              <w:right w:val="single" w:sz="8" w:space="0" w:color="000000"/>
+            </w:tcBorders>
+            <w:tcMar>
+              <w:top w:w="60" w:type="dxa"/>
+              <w:left w:w="60" w:type="dxa"/>
+              <w:bottom w:w="60" w:type="dxa"/>
+              <w:right w:w="60" w:type="dxa"/>
+            </w:tcMar>
+          </w:tcPr>
+          <w:p>
+            <w:pPr>
+              <w:ind w:left="60"/>
+              <w:jc w:val="both"/>
+              <w:rPr>
+                <w:lang w:val="en-US"/>
+              </w:rPr>
+            </w:pPr>
+            <w:r>
+              <w:rPr>
+                <w:rFonts w:ascii="Calibri" w:eastAsia="Calibri" w:hAnsi="Calibri" w:cs="Calibri"/>
+                <w:sz w:val="18"/>
+                <w:szCs w:val="18"/>
+                <w:lang w:val="en-US"/>
+              </w:rPr>
+              <w:t>Performed Process (event)</w:t>
+            </w:r>
+          </w:p>
+          <w:p>
+            <w:pPr>
+              <w:ind w:left="60"/>
+              <w:jc w:val="both"/>
+              <w:rPr>
+                <w:lang w:val="en-US"/>
+              </w:rPr>
+            </w:pPr>
+            <w:r>
+              <w:rPr>
+                <w:rFonts w:ascii="Calibri" w:eastAsia="Calibri" w:hAnsi="Calibri" w:cs="Calibri"/>
+                <w:sz w:val="18"/>
+                <w:szCs w:val="18"/>
+                <w:lang w:val="en-US"/>
+              </w:rPr>
+              <w:t>Performed Activity (event)</w:t>
+            </w:r>
+          </w:p>
+        </w:tc>
+        <w:tc>
+          <w:tcPr>
+            <w:tcW w:w="1260" w:type="pct"/>
+            <w:tcBorders>
+              <w:bottom w:val="single" w:sz="8" w:space="0" w:color="000000"/>
+              <w:right w:val="single" w:sz="8" w:space="0" w:color="000000"/>
+            </w:tcBorders>
+            <w:tcMar>
+              <w:top w:w="60" w:type="dxa"/>
+              <w:left w:w="60" w:type="dxa"/>
+              <w:bottom w:w="60" w:type="dxa"/>
+              <w:right w:w="60" w:type="dxa"/>
+            </w:tcMar>
+          </w:tcPr>
+          <w:p>
+            <w:pPr>
+              <w:ind w:left="60"/>
+              <w:jc w:val="both"/>
+              <w:rPr>
+                <w:lang w:val="en-US"/>
+              </w:rPr>
+            </w:pPr>
+            <w:r>
+              <w:rPr>
+                <w:rFonts w:ascii="Calibri" w:eastAsia="Calibri" w:hAnsi="Calibri" w:cs="Calibri"/>
+                <w:sz w:val="18"/>
+                <w:szCs w:val="18"/>
+                <w:lang w:val="en-US"/>
+              </w:rPr>
+              <w:t>Work Unit (event)</w:t>
+            </w:r>
+          </w:p>
+        </w:tc>
+        <w:tc>
+          <w:tcPr>
+            <w:tcW w:w="1260" w:type="pct"/>
+            <w:tcBorders>
+              <w:bottom w:val="single" w:sz="8" w:space="0" w:color="000000"/>
+              <w:right w:val="single" w:sz="8" w:space="0" w:color="000000"/>
+            </w:tcBorders>
+            <w:tcMar>
+              <w:top w:w="60" w:type="dxa"/>
+              <w:left w:w="60" w:type="dxa"/>
+              <w:bottom w:w="60" w:type="dxa"/>
+              <w:right w:w="60" w:type="dxa"/>
+            </w:tcMar>
+          </w:tcPr>
+          <w:p>
+            <w:pPr>
+              <w:ind w:left="60"/>
+              <w:jc w:val="both"/>
+              <w:rPr>
+                <w:lang w:val="en-US"/>
+              </w:rPr>
+            </w:pPr>
+            <w:r>
+              <w:rPr>
+                <w:rFonts w:ascii="Calibri" w:eastAsia="Calibri" w:hAnsi="Calibri" w:cs="Calibri"/>
+                <w:sz w:val="18"/>
+                <w:szCs w:val="18"/>
+                <w:lang w:val="en-US"/>
+              </w:rPr>
+              <w:t>Work Unit (event)</w:t>
+            </w:r>
+          </w:p>
+        </w:tc>
+        <w:tc>
+          <w:tcPr>
+            <w:tcW w:w="1258" w:type="pct"/>
+            <w:tcBorders>
+              <w:bottom w:val="single" w:sz="8" w:space="0" w:color="000000"/>
+              <w:right w:val="single" w:sz="8" w:space="0" w:color="000000"/>
+            </w:tcBorders>
+            <w:tcMar>
+              <w:top w:w="60" w:type="dxa"/>
+              <w:left w:w="60" w:type="dxa"/>
+              <w:bottom w:w="60" w:type="dxa"/>
+              <w:right w:w="60" w:type="dxa"/>
+            </w:tcMar>
+          </w:tcPr>
+          <w:p>
+            <w:pPr>
+              <w:ind w:left="60"/>
+              <w:jc w:val="both"/>
+              <w:rPr>
+                <w:lang w:val="en-US"/>
+              </w:rPr>
+            </w:pPr>
+            <w:r>
+              <w:rPr>
+                <w:rFonts w:ascii="Calibri" w:eastAsia="Calibri" w:hAnsi="Calibri" w:cs="Calibri"/>
+                <w:sz w:val="18"/>
+                <w:szCs w:val="18"/>
+                <w:lang w:val="en-US"/>
+              </w:rPr>
+              <w:t>Work Unit (event)</w:t>
+            </w:r>
+          </w:p>
+        </w:tc>
+      </w:tr>
+      <w:tr>
+        <w:tc>
+          <w:tcPr>
+            <w:tcW w:w="1222" w:type="pct"/>
+            <w:tcBorders>
+              <w:left w:val="single" w:sz="8" w:space="0" w:color="000000"/>
+              <w:bottom w:val="single" w:sz="8" w:space="0" w:color="000000"/>
+              <w:right w:val="single" w:sz="8" w:space="0" w:color="000000"/>
+            </w:tcBorders>
+            <w:tcMar>
+              <w:top w:w="60" w:type="dxa"/>
+              <w:left w:w="60" w:type="dxa"/>
+              <w:bottom w:w="60" w:type="dxa"/>
+              <w:right w:w="60" w:type="dxa"/>
+            </w:tcMar>
+          </w:tcPr>
+          <w:p>
+            <w:pPr>
+              <w:ind w:left="60"/>
+              <w:jc w:val="both"/>
+              <w:rPr>
+                <w:lang w:val="en-US"/>
+              </w:rPr>
+            </w:pPr>
+            <w:r>
+              <w:rPr>
+                <w:rFonts w:ascii="Calibri" w:eastAsia="Calibri" w:hAnsi="Calibri" w:cs="Calibri"/>
+                <w:sz w:val="18"/>
+                <w:szCs w:val="18"/>
+                <w:lang w:val="en-US"/>
+              </w:rPr>
+              <w:t>Artifact (object)</w:t>
+            </w:r>
+          </w:p>
+        </w:tc>
+        <w:tc>
+          <w:tcPr>
+            <w:tcW w:w="1260" w:type="pct"/>
+            <w:tcBorders>
+              <w:bottom w:val="single" w:sz="8" w:space="0" w:color="000000"/>
+              <w:right w:val="single" w:sz="8" w:space="0" w:color="000000"/>
+            </w:tcBorders>
+            <w:tcMar>
+              <w:top w:w="60" w:type="dxa"/>
+              <w:left w:w="60" w:type="dxa"/>
+              <w:bottom w:w="60" w:type="dxa"/>
+              <w:right w:w="60" w:type="dxa"/>
+            </w:tcMar>
+          </w:tcPr>
+          <w:p>
+            <w:pPr>
+              <w:ind w:left="60"/>
+              <w:jc w:val="both"/>
+              <w:rPr>
+                <w:lang w:val="en-US"/>
+              </w:rPr>
+            </w:pPr>
+            <w:r>
+              <w:rPr>
+                <w:rFonts w:ascii="Calibri" w:eastAsia="Calibri" w:hAnsi="Calibri" w:cs="Calibri"/>
+                <w:sz w:val="18"/>
+                <w:szCs w:val="18"/>
+                <w:lang w:val="en-US"/>
+              </w:rPr>
+              <w:t>Work Product (object)</w:t>
+            </w:r>
+          </w:p>
+        </w:tc>
+        <w:tc>
+          <w:tcPr>
+            <w:tcW w:w="1260" w:type="pct"/>
+            <w:tcBorders>
+              <w:bottom w:val="single" w:sz="8" w:space="0" w:color="000000"/>
+              <w:right w:val="single" w:sz="8" w:space="0" w:color="000000"/>
+            </w:tcBorders>
+            <w:tcMar>
+              <w:top w:w="60" w:type="dxa"/>
+              <w:left w:w="60" w:type="dxa"/>
+              <w:bottom w:w="60" w:type="dxa"/>
+              <w:right w:w="60" w:type="dxa"/>
+            </w:tcMar>
+          </w:tcPr>
+          <w:p>
+            <w:pPr>
+              <w:ind w:left="60"/>
+              <w:jc w:val="both"/>
+              <w:rPr>
+                <w:lang w:val="en-US"/>
+              </w:rPr>
+            </w:pPr>
+            <w:r>
+              <w:rPr>
+                <w:rFonts w:ascii="Calibri" w:eastAsia="Calibri" w:hAnsi="Calibri" w:cs="Calibri"/>
+                <w:sz w:val="18"/>
+                <w:szCs w:val="18"/>
+                <w:lang w:val="en-US"/>
+              </w:rPr>
+              <w:t>Artifact (object)</w:t>
+            </w:r>
+          </w:p>
+        </w:tc>
+        <w:tc>
+          <w:tcPr>
+            <w:tcW w:w="1258" w:type="pct"/>
+            <w:tcBorders>
+              <w:bottom w:val="single" w:sz="8" w:space="0" w:color="000000"/>
+              <w:right w:val="single" w:sz="8" w:space="0" w:color="000000"/>
+            </w:tcBorders>
+            <w:tcMar>
+              <w:top w:w="60" w:type="dxa"/>
+              <w:left w:w="60" w:type="dxa"/>
+              <w:bottom w:w="60" w:type="dxa"/>
+              <w:right w:w="60" w:type="dxa"/>
+            </w:tcMar>
+          </w:tcPr>
+          <w:p>
+            <w:pPr>
+              <w:ind w:left="60"/>
+              <w:jc w:val="both"/>
+              <w:rPr>
+                <w:lang w:val="en-US"/>
+              </w:rPr>
+            </w:pPr>
+            <w:r>
+              <w:rPr>
+                <w:rFonts w:ascii="Calibri" w:eastAsia="Calibri" w:hAnsi="Calibri" w:cs="Calibri"/>
+                <w:sz w:val="18"/>
+                <w:szCs w:val="18"/>
+                <w:lang w:val="en-US"/>
+              </w:rPr>
+              <w:t>Product (object)</w:t>
+            </w:r>
+          </w:p>
+        </w:tc>
+      </w:tr>
+      <w:tr>
+        <w:tc>
+          <w:tcPr>
+            <w:tcW w:w="1222" w:type="pct"/>
+            <w:tcBorders>
+              <w:left w:val="single" w:sz="8" w:space="0" w:color="000000"/>
+              <w:bottom w:val="single" w:sz="8" w:space="0" w:color="000000"/>
+              <w:right w:val="single" w:sz="8" w:space="0" w:color="000000"/>
+            </w:tcBorders>
+            <w:tcMar>
+              <w:top w:w="60" w:type="dxa"/>
+              <w:left w:w="60" w:type="dxa"/>
+              <w:bottom w:w="60" w:type="dxa"/>
+              <w:right w:w="60" w:type="dxa"/>
+            </w:tcMar>
+          </w:tcPr>
+          <w:p>
+            <w:pPr>
+              <w:ind w:left="60"/>
+              <w:jc w:val="both"/>
+              <w:rPr>
+                <w:lang w:val="en-US"/>
+              </w:rPr>
+            </w:pPr>
+            <w:r>
+              <w:rPr>
+                <w:rFonts w:ascii="Calibri" w:eastAsia="Calibri" w:hAnsi="Calibri" w:cs="Calibri"/>
+                <w:sz w:val="18"/>
+                <w:szCs w:val="18"/>
+                <w:lang w:val="en-US"/>
+              </w:rPr>
+              <w:t>Stakeholder (agent)</w:t>
+            </w:r>
+          </w:p>
+        </w:tc>
+        <w:tc>
+          <w:tcPr>
+            <w:tcW w:w="1260" w:type="pct"/>
+            <w:tcBorders>
+              <w:bottom w:val="single" w:sz="8" w:space="0" w:color="000000"/>
+              <w:right w:val="single" w:sz="8" w:space="0" w:color="000000"/>
+            </w:tcBorders>
+            <w:tcMar>
+              <w:top w:w="60" w:type="dxa"/>
+              <w:left w:w="60" w:type="dxa"/>
+              <w:bottom w:w="60" w:type="dxa"/>
+              <w:right w:w="60" w:type="dxa"/>
+            </w:tcMar>
+          </w:tcPr>
+          <w:p>
+            <w:pPr>
+              <w:ind w:left="60"/>
+              <w:jc w:val="both"/>
+              <w:rPr>
+                <w:lang w:val="en-US"/>
+              </w:rPr>
+            </w:pPr>
+            <w:r>
+              <w:rPr>
+                <w:rFonts w:ascii="Calibri" w:eastAsia="Calibri" w:hAnsi="Calibri" w:cs="Calibri"/>
+                <w:sz w:val="18"/>
+                <w:szCs w:val="18"/>
+                <w:lang w:val="en-US"/>
+              </w:rPr>
+              <w:t>Stakeholder (agent)</w:t>
+            </w:r>
+          </w:p>
+        </w:tc>
+        <w:tc>
+          <w:tcPr>
+            <w:tcW w:w="1260" w:type="pct"/>
+            <w:tcBorders>
+              <w:bottom w:val="single" w:sz="8" w:space="0" w:color="000000"/>
+              <w:right w:val="single" w:sz="8" w:space="0" w:color="000000"/>
+            </w:tcBorders>
+            <w:tcMar>
+              <w:top w:w="60" w:type="dxa"/>
+              <w:left w:w="60" w:type="dxa"/>
+              <w:bottom w:w="60" w:type="dxa"/>
+              <w:right w:w="60" w:type="dxa"/>
+            </w:tcMar>
+          </w:tcPr>
+          <w:p>
+            <w:pPr>
+              <w:ind w:left="60"/>
+              <w:jc w:val="both"/>
+              <w:rPr>
+                <w:lang w:val="en-US"/>
+              </w:rPr>
+            </w:pPr>
+            <w:r>
+              <w:rPr>
+                <w:rFonts w:ascii="Calibri" w:eastAsia="Calibri" w:hAnsi="Calibri" w:cs="Calibri"/>
+                <w:sz w:val="18"/>
+                <w:szCs w:val="18"/>
+                <w:lang w:val="en-US"/>
+              </w:rPr>
+              <w:t>Stakeholder (agent)</w:t>
+            </w:r>
+          </w:p>
+        </w:tc>
+        <w:tc>
+          <w:tcPr>
+            <w:tcW w:w="1258" w:type="pct"/>
+            <w:tcBorders>
+              <w:bottom w:val="single" w:sz="8" w:space="0" w:color="000000"/>
+              <w:right w:val="single" w:sz="8" w:space="0" w:color="000000"/>
+            </w:tcBorders>
+            <w:tcMar>
+              <w:top w:w="60" w:type="dxa"/>
+              <w:left w:w="60" w:type="dxa"/>
+              <w:bottom w:w="60" w:type="dxa"/>
+              <w:right w:w="60" w:type="dxa"/>
+            </w:tcMar>
+          </w:tcPr>
+          <w:p>
+            <w:pPr>
+              <w:ind w:left="60"/>
+              <w:jc w:val="both"/>
+              <w:rPr>
+                <w:lang w:val="en-US"/>
+              </w:rPr>
+            </w:pPr>
+            <w:r>
+              <w:rPr>
+                <w:rFonts w:ascii="Calibri" w:eastAsia="Calibri" w:hAnsi="Calibri" w:cs="Calibri"/>
+                <w:sz w:val="18"/>
+                <w:szCs w:val="18"/>
+                <w:lang w:val="en-US"/>
+              </w:rPr>
+              <w:t>Role (agent)</w:t>
+            </w:r>
+          </w:p>
+        </w:tc>
+      </w:tr>
+      <w:tr>
+        <w:tc>
+          <w:tcPr>
+            <w:tcW w:w="1222" w:type="pct"/>
+            <w:tcBorders>
+              <w:left w:val="single" w:sz="8" w:space="0" w:color="000000"/>
+              <w:bottom w:val="single" w:sz="8" w:space="0" w:color="000000"/>
+              <w:right w:val="single" w:sz="8" w:space="0" w:color="000000"/>
+            </w:tcBorders>
+            <w:tcMar>
+              <w:top w:w="60" w:type="dxa"/>
+              <w:left w:w="60" w:type="dxa"/>
+              <w:bottom w:w="60" w:type="dxa"/>
+              <w:right w:w="60" w:type="dxa"/>
+            </w:tcMar>
+          </w:tcPr>
+          <w:p>
+            <w:pPr>
+              <w:ind w:left="60"/>
+              <w:jc w:val="both"/>
+              <w:rPr>
+                <w:lang w:val="en-US"/>
+              </w:rPr>
+            </w:pPr>
+            <w:r>
+              <w:rPr>
+                <w:rFonts w:ascii="Calibri" w:eastAsia="Calibri" w:hAnsi="Calibri" w:cs="Calibri"/>
+                <w:sz w:val="18"/>
+                <w:szCs w:val="18"/>
+                <w:lang w:val="en-US"/>
+              </w:rPr>
+              <w:t>-</w:t>
+            </w:r>
+          </w:p>
+        </w:tc>
+        <w:tc>
+          <w:tcPr>
+            <w:tcW w:w="1260" w:type="pct"/>
+            <w:tcBorders>
+              <w:bottom w:val="single" w:sz="8" w:space="0" w:color="000000"/>
+              <w:right w:val="single" w:sz="8" w:space="0" w:color="000000"/>
+            </w:tcBorders>
+            <w:tcMar>
+              <w:top w:w="60" w:type="dxa"/>
+              <w:left w:w="60" w:type="dxa"/>
+              <w:bottom w:w="60" w:type="dxa"/>
+              <w:right w:w="60" w:type="dxa"/>
+            </w:tcMar>
+          </w:tcPr>
+          <w:p>
+            <w:pPr>
+              <w:ind w:left="60"/>
+              <w:jc w:val="both"/>
+              <w:rPr>
+                <w:lang w:val="en-US"/>
+              </w:rPr>
+            </w:pPr>
+            <w:r>
+              <w:rPr>
+                <w:rFonts w:ascii="Calibri" w:eastAsia="Calibri" w:hAnsi="Calibri" w:cs="Calibri"/>
+                <w:sz w:val="18"/>
+                <w:szCs w:val="18"/>
+                <w:lang w:val="en-US"/>
+              </w:rPr>
+              <w:t>Purpose (moment)</w:t>
+            </w:r>
+          </w:p>
+        </w:tc>
+        <w:tc>
+          <w:tcPr>
+            <w:tcW w:w="1260" w:type="pct"/>
+            <w:tcBorders>
+              <w:bottom w:val="single" w:sz="8" w:space="0" w:color="000000"/>
+              <w:right w:val="single" w:sz="8" w:space="0" w:color="000000"/>
+            </w:tcBorders>
+            <w:tcMar>
+              <w:top w:w="60" w:type="dxa"/>
+              <w:left w:w="60" w:type="dxa"/>
+              <w:bottom w:w="60" w:type="dxa"/>
+              <w:right w:w="60" w:type="dxa"/>
+            </w:tcMar>
+          </w:tcPr>
+          <w:p>
+            <w:pPr>
+              <w:ind w:left="60"/>
+              <w:jc w:val="both"/>
+              <w:rPr>
+                <w:lang w:val="en-US"/>
+              </w:rPr>
+            </w:pPr>
+            <w:r>
+              <w:rPr>
+                <w:rFonts w:ascii="Calibri" w:eastAsia="Calibri" w:hAnsi="Calibri" w:cs="Calibri"/>
+                <w:sz w:val="18"/>
+                <w:szCs w:val="18"/>
+                <w:lang w:val="en-US"/>
+              </w:rPr>
+              <w:t>Purpose (moment)</w:t>
+            </w:r>
+          </w:p>
+        </w:tc>
+        <w:tc>
+          <w:tcPr>
+            <w:tcW w:w="1258" w:type="pct"/>
+            <w:tcBorders>
+              <w:bottom w:val="single" w:sz="8" w:space="0" w:color="000000"/>
+              <w:right w:val="single" w:sz="8" w:space="0" w:color="000000"/>
+            </w:tcBorders>
+            <w:tcMar>
+              <w:top w:w="60" w:type="dxa"/>
+              <w:left w:w="60" w:type="dxa"/>
+              <w:bottom w:w="60" w:type="dxa"/>
+              <w:right w:w="60" w:type="dxa"/>
+            </w:tcMar>
+          </w:tcPr>
+          <w:p>
+            <w:pPr>
+              <w:ind w:left="60"/>
+              <w:jc w:val="both"/>
+              <w:rPr>
+                <w:lang w:val="en-US"/>
+              </w:rPr>
+            </w:pPr>
+            <w:r>
+              <w:rPr>
+                <w:rFonts w:ascii="Calibri" w:eastAsia="Calibri" w:hAnsi="Calibri" w:cs="Calibri"/>
+                <w:sz w:val="18"/>
+                <w:szCs w:val="18"/>
+                <w:lang w:val="en-US"/>
+              </w:rPr>
+              <w:t>Purpose (moment)</w:t>
+            </w:r>
+          </w:p>
+        </w:tc>
+      </w:tr>
+    </w:tbl>
+    <w:p>
+      <w:pPr>
+        <w:rPr>
+          <w:lang w:val="en-US"/>
+        </w:rPr>
+      </w:pPr>
+    </w:p>
+    <w:p>
+      <w:pPr>
+        <w:widowControl/>
+        <w:numPr>
+          <w:ilvl w:val="0"/>
+          <w:numId w:val="7"/>
+        </w:numPr>
+        <w:suppressAutoHyphens w:val="0"/>
+        <w:autoSpaceDN/>
+        <w:spacing w:before="120" w:line="276" w:lineRule="auto"/>
+        <w:ind w:hanging="360"/>
+        <w:contextualSpacing/>
+        <w:jc w:val="both"/>
+        <w:textAlignment w:val="auto"/>
+        <w:rPr>
+          <w:lang w:val="en-US"/>
+        </w:rPr>
+      </w:pPr>
+      <w:r>
+        <w:rPr>
+          <w:rFonts w:eastAsia="Times New Roman" w:cs="Times New Roman"/>
+          <w:sz w:val="14"/>
+          <w:szCs w:val="14"/>
+          <w:lang w:val="en-US"/>
+        </w:rPr>
+        <w:t xml:space="preserve">   </w:t>
+      </w:r>
+      <w:r>
+        <w:rPr>
+          <w:rFonts w:ascii="Calibri" w:eastAsia="Calibri" w:hAnsi="Calibri" w:cs="Calibri"/>
+          <w:b/>
+          <w:sz w:val="20"/>
+          <w:szCs w:val="20"/>
+          <w:lang w:val="en-US"/>
+        </w:rPr>
+        <w:t>Map the Standards’ Elements between them</w:t>
+      </w:r>
+    </w:p>
+    <w:p>
+      <w:pPr>
+        <w:rPr>
+          <w:lang w:val="en-US"/>
+        </w:rPr>
+      </w:pPr>
+    </w:p>
+    <w:tbl>
+      <w:tblPr>
+        <w:tblW w:w="4969" w:type="pct"/>
+        <w:tblInd w:w="60" w:type="dxa"/>
+        <w:tblBorders>
+          <w:top w:val="single" w:sz="6" w:space="0" w:color="000000"/>
+          <w:left w:val="single" w:sz="6" w:space="0" w:color="000000"/>
+          <w:bottom w:val="single" w:sz="6" w:space="0" w:color="000000"/>
+          <w:right w:val="single" w:sz="6" w:space="0" w:color="000000"/>
+          <w:insideH w:val="single" w:sz="6" w:space="0" w:color="000000"/>
+          <w:insideV w:val="single" w:sz="6" w:space="0" w:color="000000"/>
+        </w:tblBorders>
+        <w:tblLook w:val="0600" w:firstRow="0" w:lastRow="0" w:firstColumn="0" w:lastColumn="0" w:noHBand="1" w:noVBand="1"/>
+      </w:tblPr>
+      <w:tblGrid>
+        <w:gridCol w:w="2384"/>
+        <w:gridCol w:w="2430"/>
+        <w:gridCol w:w="2444"/>
+        <w:gridCol w:w="2440"/>
+      </w:tblGrid>
+      <w:tr>
+        <w:tc>
+          <w:tcPr>
+            <w:tcW w:w="1229" w:type="pct"/>
+            <w:tcBorders>
+              <w:top w:val="single" w:sz="8" w:space="0" w:color="000000"/>
+              <w:left w:val="single" w:sz="8" w:space="0" w:color="000000"/>
+              <w:bottom w:val="single" w:sz="8" w:space="0" w:color="000000"/>
+              <w:right w:val="single" w:sz="8" w:space="0" w:color="000000"/>
+            </w:tcBorders>
+            <w:shd w:val="clear" w:color="auto" w:fill="C6D9F1"/>
+            <w:tcMar>
+              <w:top w:w="60" w:type="dxa"/>
+              <w:left w:w="60" w:type="dxa"/>
+              <w:bottom w:w="60" w:type="dxa"/>
+              <w:right w:w="60" w:type="dxa"/>
+            </w:tcMar>
+          </w:tcPr>
+          <w:p>
+            <w:pPr>
+              <w:ind w:left="60"/>
+              <w:jc w:val="both"/>
+              <w:rPr>
+                <w:lang w:val="en-US"/>
+              </w:rPr>
+            </w:pPr>
+            <w:r>
+              <w:rPr>
+                <w:rFonts w:ascii="Calibri" w:eastAsia="Calibri" w:hAnsi="Calibri" w:cs="Calibri"/>
+                <w:b/>
+                <w:sz w:val="18"/>
+                <w:szCs w:val="18"/>
+                <w:shd w:val="clear" w:color="auto" w:fill="C6D9F1"/>
+                <w:lang w:val="en-US"/>
+              </w:rPr>
+              <w:t>New Harmonized Element</w:t>
+            </w:r>
+          </w:p>
+        </w:tc>
+        <w:tc>
+          <w:tcPr>
+            <w:tcW w:w="1253" w:type="pct"/>
+            <w:tcBorders>
+              <w:top w:val="single" w:sz="8" w:space="0" w:color="000000"/>
+              <w:bottom w:val="single" w:sz="8" w:space="0" w:color="000000"/>
+              <w:right w:val="single" w:sz="8" w:space="0" w:color="000000"/>
+            </w:tcBorders>
+            <w:shd w:val="clear" w:color="auto" w:fill="C6D9F1"/>
+            <w:tcMar>
+              <w:top w:w="60" w:type="dxa"/>
+              <w:left w:w="60" w:type="dxa"/>
+              <w:bottom w:w="60" w:type="dxa"/>
+              <w:right w:w="60" w:type="dxa"/>
+            </w:tcMar>
+          </w:tcPr>
+          <w:p>
+            <w:pPr>
+              <w:ind w:left="60"/>
+              <w:jc w:val="both"/>
+              <w:rPr>
+                <w:lang w:val="en-US"/>
+              </w:rPr>
+            </w:pPr>
+            <w:r>
+              <w:rPr>
+                <w:rFonts w:ascii="Calibri" w:eastAsia="Calibri" w:hAnsi="Calibri" w:cs="Calibri"/>
+                <w:b/>
+                <w:sz w:val="18"/>
+                <w:szCs w:val="18"/>
+                <w:shd w:val="clear" w:color="auto" w:fill="C6D9F1"/>
+                <w:lang w:val="en-US"/>
+              </w:rPr>
+              <w:t>CMMI Element</w:t>
+            </w:r>
+          </w:p>
+        </w:tc>
+        <w:tc>
+          <w:tcPr>
+            <w:tcW w:w="1260" w:type="pct"/>
+            <w:tcBorders>
+              <w:top w:val="single" w:sz="8" w:space="0" w:color="000000"/>
+              <w:bottom w:val="single" w:sz="8" w:space="0" w:color="000000"/>
+              <w:right w:val="single" w:sz="8" w:space="0" w:color="000000"/>
+            </w:tcBorders>
+            <w:shd w:val="clear" w:color="auto" w:fill="C6D9F1"/>
+            <w:tcMar>
+              <w:top w:w="60" w:type="dxa"/>
+              <w:left w:w="60" w:type="dxa"/>
+              <w:bottom w:w="60" w:type="dxa"/>
+              <w:right w:w="60" w:type="dxa"/>
+            </w:tcMar>
+          </w:tcPr>
+          <w:p>
+            <w:pPr>
+              <w:ind w:left="60"/>
+              <w:jc w:val="both"/>
+              <w:rPr>
+                <w:lang w:val="en-US"/>
+              </w:rPr>
+            </w:pPr>
+            <w:r>
+              <w:rPr>
+                <w:rFonts w:ascii="Calibri" w:eastAsia="Calibri" w:hAnsi="Calibri" w:cs="Calibri"/>
+                <w:b/>
+                <w:sz w:val="18"/>
+                <w:szCs w:val="18"/>
+                <w:shd w:val="clear" w:color="auto" w:fill="C6D9F1"/>
+                <w:lang w:val="en-US"/>
+              </w:rPr>
+              <w:t>ISO 12207 Element</w:t>
+            </w:r>
+          </w:p>
+        </w:tc>
+        <w:tc>
+          <w:tcPr>
+            <w:tcW w:w="1259" w:type="pct"/>
+            <w:tcBorders>
+              <w:top w:val="single" w:sz="8" w:space="0" w:color="000000"/>
+              <w:bottom w:val="single" w:sz="8" w:space="0" w:color="000000"/>
+              <w:right w:val="single" w:sz="8" w:space="0" w:color="000000"/>
+            </w:tcBorders>
+            <w:shd w:val="clear" w:color="auto" w:fill="C6D9F1"/>
+            <w:tcMar>
+              <w:top w:w="60" w:type="dxa"/>
+              <w:left w:w="60" w:type="dxa"/>
+              <w:bottom w:w="60" w:type="dxa"/>
+              <w:right w:w="60" w:type="dxa"/>
+            </w:tcMar>
+          </w:tcPr>
+          <w:p>
+            <w:pPr>
+              <w:ind w:left="60"/>
+              <w:jc w:val="both"/>
+              <w:rPr>
+                <w:lang w:val="en-US"/>
+              </w:rPr>
+            </w:pPr>
+            <w:r>
+              <w:rPr>
+                <w:rFonts w:ascii="Calibri" w:eastAsia="Calibri" w:hAnsi="Calibri" w:cs="Calibri"/>
+                <w:b/>
+                <w:sz w:val="18"/>
+                <w:szCs w:val="18"/>
+                <w:shd w:val="clear" w:color="auto" w:fill="C6D9F1"/>
+                <w:lang w:val="en-US"/>
+              </w:rPr>
+              <w:t>ISO 29110 Element</w:t>
+            </w:r>
+          </w:p>
+        </w:tc>
+      </w:tr>
+      <w:tr>
+        <w:tc>
+          <w:tcPr>
+            <w:tcW w:w="1229" w:type="pct"/>
+            <w:tcBorders>
+              <w:left w:val="single" w:sz="8" w:space="0" w:color="000000"/>
+              <w:bottom w:val="single" w:sz="8" w:space="0" w:color="000000"/>
+              <w:right w:val="single" w:sz="8" w:space="0" w:color="000000"/>
+            </w:tcBorders>
+            <w:tcMar>
+              <w:top w:w="60" w:type="dxa"/>
+              <w:left w:w="60" w:type="dxa"/>
+              <w:bottom w:w="60" w:type="dxa"/>
+              <w:right w:w="60" w:type="dxa"/>
+            </w:tcMar>
+          </w:tcPr>
+          <w:p>
+            <w:pPr>
+              <w:ind w:left="60"/>
+              <w:jc w:val="both"/>
+              <w:rPr>
+                <w:lang w:val="en-US"/>
+              </w:rPr>
+            </w:pPr>
+            <w:r>
+              <w:rPr>
+                <w:rFonts w:ascii="Calibri" w:eastAsia="Calibri" w:hAnsi="Calibri" w:cs="Calibri"/>
+                <w:sz w:val="18"/>
+                <w:szCs w:val="18"/>
+                <w:lang w:val="en-US"/>
+              </w:rPr>
+              <w:t>Purpose (moment)</w:t>
+            </w:r>
+          </w:p>
+        </w:tc>
+        <w:tc>
+          <w:tcPr>
+            <w:tcW w:w="1253" w:type="pct"/>
+            <w:tcBorders>
+              <w:bottom w:val="single" w:sz="8" w:space="0" w:color="000000"/>
+              <w:right w:val="single" w:sz="8" w:space="0" w:color="000000"/>
+            </w:tcBorders>
+            <w:tcMar>
+              <w:top w:w="60" w:type="dxa"/>
+              <w:left w:w="60" w:type="dxa"/>
+              <w:bottom w:w="60" w:type="dxa"/>
+              <w:right w:w="60" w:type="dxa"/>
+            </w:tcMar>
+          </w:tcPr>
+          <w:p>
+            <w:pPr>
+              <w:ind w:left="60"/>
+              <w:jc w:val="both"/>
+              <w:rPr>
+                <w:lang w:val="en-US"/>
+              </w:rPr>
+            </w:pPr>
+            <w:r>
+              <w:rPr>
+                <w:rFonts w:ascii="Calibri" w:eastAsia="Calibri" w:hAnsi="Calibri" w:cs="Calibri"/>
+                <w:sz w:val="18"/>
+                <w:szCs w:val="18"/>
+                <w:lang w:val="en-US"/>
+              </w:rPr>
+              <w:t>Purpose (moment)</w:t>
+            </w:r>
+          </w:p>
+        </w:tc>
+        <w:tc>
+          <w:tcPr>
+            <w:tcW w:w="1260" w:type="pct"/>
+            <w:tcBorders>
+              <w:bottom w:val="single" w:sz="8" w:space="0" w:color="000000"/>
+              <w:right w:val="single" w:sz="8" w:space="0" w:color="000000"/>
+            </w:tcBorders>
+            <w:tcMar>
+              <w:top w:w="60" w:type="dxa"/>
+              <w:left w:w="60" w:type="dxa"/>
+              <w:bottom w:w="60" w:type="dxa"/>
+              <w:right w:w="60" w:type="dxa"/>
+            </w:tcMar>
+          </w:tcPr>
+          <w:p>
+            <w:pPr>
+              <w:ind w:left="60"/>
+              <w:jc w:val="both"/>
+              <w:rPr>
+                <w:lang w:val="en-US"/>
+              </w:rPr>
+            </w:pPr>
+            <w:r>
+              <w:rPr>
+                <w:rFonts w:ascii="Calibri" w:eastAsia="Calibri" w:hAnsi="Calibri" w:cs="Calibri"/>
+                <w:sz w:val="18"/>
+                <w:szCs w:val="18"/>
+                <w:lang w:val="en-US"/>
+              </w:rPr>
+              <w:t>Purpose (moment)</w:t>
+            </w:r>
+          </w:p>
+        </w:tc>
+        <w:tc>
+          <w:tcPr>
+            <w:tcW w:w="1259" w:type="pct"/>
+            <w:tcBorders>
+              <w:bottom w:val="single" w:sz="8" w:space="0" w:color="000000"/>
+              <w:right w:val="single" w:sz="8" w:space="0" w:color="000000"/>
+            </w:tcBorders>
+            <w:tcMar>
+              <w:top w:w="60" w:type="dxa"/>
+              <w:left w:w="60" w:type="dxa"/>
+              <w:bottom w:w="60" w:type="dxa"/>
+              <w:right w:w="60" w:type="dxa"/>
+            </w:tcMar>
+          </w:tcPr>
+          <w:p>
+            <w:pPr>
+              <w:ind w:left="60"/>
+              <w:jc w:val="both"/>
+              <w:rPr>
+                <w:lang w:val="en-US"/>
+              </w:rPr>
+            </w:pPr>
+            <w:r>
+              <w:rPr>
+                <w:rFonts w:ascii="Calibri" w:eastAsia="Calibri" w:hAnsi="Calibri" w:cs="Calibri"/>
+                <w:sz w:val="18"/>
+                <w:szCs w:val="18"/>
+                <w:lang w:val="en-US"/>
+              </w:rPr>
+              <w:t>Purpose (moment)</w:t>
+            </w:r>
+          </w:p>
+        </w:tc>
+      </w:tr>
+    </w:tbl>
+    <w:p>
+      <w:pPr>
+        <w:pStyle w:val="Standard"/>
+        <w:spacing w:before="120"/>
+        <w:jc w:val="both"/>
+        <w:rPr>
+          <w:rFonts w:ascii="Calibri" w:hAnsi="Calibri"/>
+          <w:b/>
+          <w:lang w:val="en-US"/>
+        </w:rPr>
+      </w:pPr>
+    </w:p>
+    <w:p>
+      <w:pPr>
+        <w:pStyle w:val="Standard"/>
+        <w:spacing w:before="120"/>
+        <w:jc w:val="both"/>
+        <w:rPr>
+          <w:rFonts w:ascii="Calibri" w:hAnsi="Calibri"/>
+          <w:b/>
+          <w:lang w:val="en-US"/>
+        </w:rPr>
+      </w:pPr>
       <w:bookmarkStart w:id="0" w:name="_GoBack"/>
+      <w:bookmarkEnd w:id="0"/>
+    </w:p>
+    <w:p>
+      <w:pPr>
+        <w:pStyle w:val="Standard"/>
+        <w:spacing w:before="120"/>
+        <w:jc w:val="both"/>
+        <w:rPr>
+          <w:rFonts w:ascii="Calibri" w:hAnsi="Calibri"/>
+          <w:b/>
+          <w:lang w:val="en-US"/>
+        </w:rPr>
+      </w:pPr>
       <w:r>
         <w:rPr>
           <w:rFonts w:ascii="Calibri" w:hAnsi="Calibri"/>
@@ -101,52 +1741,7 @@
           <w:szCs w:val="20"/>
           <w:lang w:val="en-US"/>
         </w:rPr>
-        <w:t xml:space="preserve"> </w:t>
-      </w:r>
-      <w:r>
-        <w:rPr>
-          <w:rFonts w:ascii="Calibri" w:hAnsi="Calibri"/>
-          <w:sz w:val="20"/>
-          <w:szCs w:val="20"/>
-          <w:lang w:val="en-US"/>
-        </w:rPr>
-        <w:t>(</w:t>
-      </w:r>
-      <w:r>
-        <w:rPr>
-          <w:rFonts w:ascii="Calibri" w:hAnsi="Calibri"/>
-          <w:sz w:val="20"/>
-          <w:szCs w:val="20"/>
-          <w:lang w:val="en-US"/>
-        </w:rPr>
-        <w:t>or between two Elements from different Standards</w:t>
-      </w:r>
-      <w:r>
-        <w:rPr>
-          <w:rFonts w:ascii="Calibri" w:hAnsi="Calibri"/>
-          <w:sz w:val="20"/>
-          <w:szCs w:val="20"/>
-          <w:lang w:val="en-US"/>
-        </w:rPr>
-        <w:t>)</w:t>
-      </w:r>
-      <w:r>
-        <w:rPr>
-          <w:rFonts w:ascii="Calibri" w:hAnsi="Calibri"/>
-          <w:sz w:val="20"/>
-          <w:szCs w:val="20"/>
-          <w:lang w:val="en-US"/>
-        </w:rPr>
-        <w:t>. It is always a binary relation comparing</w:t>
-      </w:r>
-      <w:r>
-        <w:rPr>
-          <w:rFonts w:ascii="Calibri" w:hAnsi="Calibri"/>
-          <w:sz w:val="20"/>
-          <w:szCs w:val="20"/>
-          <w:lang w:val="en-US"/>
-        </w:rPr>
-        <w:t xml:space="preserve"> the </w:t>
+        <w:t xml:space="preserve"> (or between two Elements from different Standards). It is always a binary relation comparing the </w:t>
       </w:r>
       <w:r>
         <w:rPr>
@@ -156,17 +1751,7 @@
           <w:szCs w:val="20"/>
           <w:lang w:val="en-US"/>
         </w:rPr>
-        <w:t>notions</w:t>
-      </w:r>
-      <w:r>
-        <w:rPr>
-          <w:rFonts w:ascii="Calibri" w:hAnsi="Calibri"/>
-          <w:b/>
-          <w:sz w:val="20"/>
-          <w:szCs w:val="20"/>
-          <w:lang w:val="en-US"/>
-        </w:rPr>
-        <w:t xml:space="preserve"> coverage</w:t>
+        <w:t>notions coverage</w:t>
       </w:r>
       <w:r>
         <w:rPr>
@@ -175,16 +1760,7 @@
           <w:szCs w:val="20"/>
           <w:lang w:val="en-US"/>
         </w:rPr>
-        <w:t xml:space="preserve">, </w:t>
-      </w:r>
-      <w:r>
-        <w:rPr>
-          <w:rFonts w:ascii="Calibri" w:hAnsi="Calibri"/>
-          <w:sz w:val="20"/>
-          <w:szCs w:val="20"/>
-          <w:lang w:val="en-US"/>
-        </w:rPr>
-        <w:t xml:space="preserve">i.e. </w:t>
+        <w:t xml:space="preserve">, i.e. </w:t>
       </w:r>
       <w:r>
         <w:rPr>
@@ -222,25 +1798,7 @@
           <w:szCs w:val="20"/>
           <w:lang w:val="en-US"/>
         </w:rPr>
-        <w:t xml:space="preserve"> (A is </w:t>
-      </w:r>
-      <w:r>
-        <w:rPr>
-          <w:rFonts w:ascii="Calibri" w:hAnsi="Calibri"/>
-          <w:sz w:val="20"/>
-          <w:szCs w:val="20"/>
-          <w:lang w:val="en-US"/>
-        </w:rPr>
-        <w:t>part of</w:t>
-      </w:r>
-      <w:r>
-        <w:rPr>
-          <w:rFonts w:ascii="Calibri" w:hAnsi="Calibri"/>
-          <w:sz w:val="20"/>
-          <w:szCs w:val="20"/>
-          <w:lang w:val="en-US"/>
-        </w:rPr>
-        <w:t xml:space="preserve"> O), means that “</w:t>
+        <w:t xml:space="preserve"> (A is part of O), means that “</w:t>
       </w:r>
       <w:r>
         <w:rPr>
@@ -302,16 +1860,7 @@
           <w:szCs w:val="20"/>
           <w:lang w:val="en-US"/>
         </w:rPr>
-        <w:t xml:space="preserve">For each relation type there is a </w:t>
-      </w:r>
-      <w:r>
-        <w:rPr>
-          <w:rFonts w:ascii="Calibri" w:hAnsi="Calibri"/>
-          <w:sz w:val="20"/>
-          <w:szCs w:val="20"/>
-          <w:lang w:val="en-US"/>
-        </w:rPr>
-        <w:t>symbol represented as a pair of brackets with a character inside as shown in the table.</w:t>
+        <w:t>For each relation type there is a symbol represented as a pair of brackets with a character inside as shown in the table.</w:t>
       </w:r>
     </w:p>
     <w:p>
@@ -333,88 +1882,7 @@
           <w:szCs w:val="20"/>
           <w:lang w:val="en-US"/>
         </w:rPr>
-        <w:t xml:space="preserve">For the cases where an Element remains with non-covered </w:t>
-      </w:r>
-      <w:r>
-        <w:rPr>
-          <w:rFonts w:ascii="Calibri" w:hAnsi="Calibri"/>
-          <w:sz w:val="20"/>
-          <w:szCs w:val="20"/>
-          <w:lang w:val="en-US"/>
-        </w:rPr>
-        <w:t>portions</w:t>
-      </w:r>
-      <w:r>
-        <w:rPr>
-          <w:rFonts w:ascii="Calibri" w:hAnsi="Calibri"/>
-          <w:sz w:val="20"/>
-          <w:szCs w:val="20"/>
-          <w:lang w:val="en-US"/>
-        </w:rPr>
-        <w:t xml:space="preserve"> (</w:t>
-      </w:r>
-      <w:r>
-        <w:rPr>
-          <w:rFonts w:ascii="Calibri" w:hAnsi="Calibri"/>
-          <w:sz w:val="20"/>
-          <w:szCs w:val="20"/>
-          <w:lang w:val="en-US"/>
-        </w:rPr>
-        <w:t>WIDER or</w:t>
-      </w:r>
-      <w:r>
-        <w:rPr>
-          <w:rFonts w:ascii="Calibri" w:hAnsi="Calibri"/>
-          <w:sz w:val="20"/>
-          <w:szCs w:val="20"/>
-          <w:lang w:val="en-US"/>
-        </w:rPr>
-        <w:t xml:space="preserve"> </w:t>
-      </w:r>
-      <w:r>
-        <w:rPr>
-          <w:rFonts w:ascii="Calibri" w:hAnsi="Calibri"/>
-          <w:sz w:val="20"/>
-          <w:szCs w:val="20"/>
-          <w:lang w:val="en-US"/>
-        </w:rPr>
-        <w:t xml:space="preserve">INTERSECTION </w:t>
-      </w:r>
-      <w:r>
-        <w:rPr>
-          <w:rFonts w:ascii="Calibri" w:hAnsi="Calibri"/>
-          <w:sz w:val="20"/>
-          <w:szCs w:val="20"/>
-          <w:lang w:val="en-US"/>
-        </w:rPr>
-        <w:t xml:space="preserve">relations), </w:t>
-      </w:r>
-      <w:r>
-        <w:rPr>
-          <w:rFonts w:ascii="Calibri" w:hAnsi="Calibri"/>
-          <w:sz w:val="20"/>
-          <w:szCs w:val="20"/>
-          <w:lang w:val="en-US"/>
-        </w:rPr>
-        <w:t xml:space="preserve">a comment is required for </w:t>
-      </w:r>
-      <w:r>
-        <w:rPr>
-          <w:rFonts w:ascii="Calibri" w:hAnsi="Calibri"/>
-          <w:sz w:val="20"/>
-          <w:szCs w:val="20"/>
-          <w:lang w:val="en-US"/>
-        </w:rPr>
-        <w:t>expla</w:t>
-      </w:r>
-      <w:r>
-        <w:rPr>
-          <w:rFonts w:ascii="Calibri" w:hAnsi="Calibri"/>
-          <w:sz w:val="20"/>
-          <w:szCs w:val="20"/>
-          <w:lang w:val="en-US"/>
-        </w:rPr>
-        <w:t>i</w:t>
+        <w:t>For the cases where an Element remains with non-covered portions (WIDER or INTERSECTION relations), a comment is required for explaining such portio</w:t>
       </w:r>
       <w:r>
         <w:rPr>
@@ -432,52 +1900,7 @@
           <w:szCs w:val="20"/>
           <w:lang w:val="en-US"/>
         </w:rPr>
-        <w:t>ing</w:t>
-      </w:r>
-      <w:r>
-        <w:rPr>
-          <w:rFonts w:ascii="Calibri" w:hAnsi="Calibri"/>
-          <w:sz w:val="20"/>
-          <w:szCs w:val="20"/>
-          <w:lang w:val="en-US"/>
-        </w:rPr>
-        <w:t xml:space="preserve"> </w:t>
-      </w:r>
-      <w:r>
-        <w:rPr>
-          <w:rFonts w:ascii="Calibri" w:hAnsi="Calibri"/>
-          <w:sz w:val="20"/>
-          <w:szCs w:val="20"/>
-          <w:lang w:val="en-US"/>
-        </w:rPr>
-        <w:t>such portio</w:t>
-      </w:r>
-      <w:r>
-        <w:rPr>
-          <w:rFonts w:ascii="Calibri" w:hAnsi="Calibri"/>
-          <w:sz w:val="20"/>
-          <w:szCs w:val="20"/>
-          <w:lang w:val="en-US"/>
-        </w:rPr>
-        <w:t>n</w:t>
-      </w:r>
-      <w:r>
-        <w:rPr>
-          <w:rFonts w:ascii="Calibri" w:hAnsi="Calibri"/>
-          <w:sz w:val="20"/>
-          <w:szCs w:val="20"/>
-          <w:lang w:val="en-US"/>
-        </w:rPr>
-        <w:t>s</w:t>
-      </w:r>
-      <w:r>
-        <w:rPr>
-          <w:rFonts w:ascii="Calibri" w:hAnsi="Calibri"/>
-          <w:sz w:val="20"/>
-          <w:szCs w:val="20"/>
-          <w:lang w:val="en-US"/>
-        </w:rPr>
-        <w:t>.</w:t>
+        <w:t>s.</w:t>
       </w:r>
     </w:p>
     <w:tbl>
@@ -715,6 +2138,7 @@
                 <w:rFonts w:ascii="Calibri" w:hAnsi="Calibri"/>
                 <w:sz w:val="20"/>
                 <w:szCs w:val="20"/>
+                <w:lang w:val="en-US"/>
               </w:rPr>
             </w:pPr>
             <w:r>
@@ -723,6 +2147,7 @@
                 <w:b/>
                 <w:sz w:val="20"/>
                 <w:szCs w:val="20"/>
+                <w:lang w:val="en-US"/>
               </w:rPr>
               <w:t>A [E] O</w:t>
             </w:r>
@@ -756,16 +2181,7 @@
                 <w:szCs w:val="20"/>
                 <w:lang w:val="en-US"/>
               </w:rPr>
-              <w:t>A is Equivalent to O</w:t>
-            </w:r>
-            <w:r>
-              <w:rPr>
-                <w:rFonts w:ascii="Calibri" w:hAnsi="Calibri"/>
-                <w:sz w:val="20"/>
-                <w:szCs w:val="20"/>
-                <w:lang w:val="en-US"/>
-              </w:rPr>
-              <w:t>.</w:t>
+              <w:t>A is Equivalent to O.</w:t>
             </w:r>
           </w:p>
           <w:p>
@@ -831,9 +2247,10 @@
                 <w:noProof/>
                 <w:sz w:val="20"/>
                 <w:szCs w:val="20"/>
+                <w:lang w:val="en-US"/>
               </w:rPr>
               <w:drawing>
-                <wp:inline distT="0" distB="0" distL="0" distR="0" wp14:anchorId="3A965518" wp14:editId="344B49F8">
+                <wp:inline distT="0" distB="0" distL="0" distR="0" wp14:anchorId="36D765A8" wp14:editId="0063A884">
                   <wp:extent cx="554400" cy="565200"/>
                   <wp:effectExtent l="0" t="0" r="0" b="0"/>
                   <wp:docPr id="1" name="Imagem 1"/>
@@ -1107,9 +2524,10 @@
                 <w:noProof/>
                 <w:sz w:val="20"/>
                 <w:szCs w:val="20"/>
+                <w:lang w:val="en-US"/>
               </w:rPr>
               <w:drawing>
-                <wp:inline distT="0" distB="0" distL="0" distR="0" wp14:anchorId="4761772D" wp14:editId="0125C927">
+                <wp:inline distT="0" distB="0" distL="0" distR="0" wp14:anchorId="0A447233" wp14:editId="7EDDC260">
                   <wp:extent cx="552734" cy="586853"/>
                   <wp:effectExtent l="0" t="0" r="0" b="3810"/>
                   <wp:docPr id="18" name="Imagem 18"/>
@@ -1324,16 +2742,7 @@
                 <w:szCs w:val="20"/>
                 <w:lang w:val="en-US"/>
               </w:rPr>
-              <w:t>A is Wider than O</w:t>
-            </w:r>
-            <w:r>
-              <w:rPr>
-                <w:rFonts w:ascii="Calibri" w:hAnsi="Calibri"/>
-                <w:sz w:val="20"/>
-                <w:szCs w:val="20"/>
-                <w:lang w:val="en-US"/>
-              </w:rPr>
-              <w:t>.</w:t>
+              <w:t>A is Wider than O.</w:t>
             </w:r>
           </w:p>
           <w:p>
@@ -1398,9 +2807,10 @@
                 <w:noProof/>
                 <w:sz w:val="20"/>
                 <w:szCs w:val="20"/>
+                <w:lang w:val="en-US"/>
               </w:rPr>
               <w:drawing>
-                <wp:inline distT="0" distB="0" distL="0" distR="0" wp14:anchorId="21A27B71" wp14:editId="71666036">
+                <wp:inline distT="0" distB="0" distL="0" distR="0" wp14:anchorId="1C76DFC5" wp14:editId="17733959">
                   <wp:extent cx="552734" cy="586854"/>
                   <wp:effectExtent l="0" t="0" r="0" b="3810"/>
                   <wp:docPr id="15" name="Imagem 15"/>
@@ -1581,6 +2991,7 @@
                 <w:szCs w:val="20"/>
                 <w:lang w:val="en-US"/>
               </w:rPr>
+              <w:lastRenderedPageBreak/>
               <w:t>[I] INTERSECTION</w:t>
             </w:r>
           </w:p>
@@ -1647,16 +3058,7 @@
                 <w:szCs w:val="20"/>
                 <w:lang w:val="en-US"/>
               </w:rPr>
-              <w:t>A has Intersection with O</w:t>
-            </w:r>
-            <w:r>
-              <w:rPr>
-                <w:rFonts w:ascii="Calibri" w:hAnsi="Calibri"/>
-                <w:sz w:val="20"/>
-                <w:szCs w:val="20"/>
-                <w:lang w:val="en-US"/>
-              </w:rPr>
-              <w:t>.</w:t>
+              <w:t>A has Intersection with O.</w:t>
             </w:r>
           </w:p>
           <w:p>
@@ -1722,9 +3124,10 @@
                 <w:noProof/>
                 <w:sz w:val="20"/>
                 <w:szCs w:val="20"/>
+                <w:lang w:val="en-US"/>
               </w:rPr>
               <w:drawing>
-                <wp:inline distT="0" distB="0" distL="0" distR="0" wp14:anchorId="7F85EBDD" wp14:editId="4FB689A0">
+                <wp:inline distT="0" distB="0" distL="0" distR="0" wp14:anchorId="3A6BC853" wp14:editId="53F0EC72">
                   <wp:extent cx="770400" cy="554400"/>
                   <wp:effectExtent l="0" t="0" r="0" b="0"/>
                   <wp:docPr id="7" name="Imagem 7"/>
@@ -1868,13 +3271,13 @@
           </w:p>
         </w:tc>
       </w:tr>
-      <w:bookmarkEnd w:id="0"/>
     </w:tbl>
     <w:p>
       <w:pPr>
         <w:rPr>
           <w:sz w:val="20"/>
           <w:szCs w:val="20"/>
+          <w:lang w:val="en-US"/>
         </w:rPr>
       </w:pPr>
     </w:p>
@@ -1952,6 +3355,232 @@
     </w:lvl>
   </w:abstractNum>
   <w:abstractNum w:abstractNumId="1">
+    <w:nsid w:val="1B70421E"/>
+    <w:multiLevelType w:val="multilevel"/>
+    <w:tmpl w:val="89783D9C"/>
+    <w:lvl w:ilvl="0">
+      <w:start w:val="1"/>
+      <w:numFmt w:val="bullet"/>
+      <w:lvlText w:val="●"/>
+      <w:lvlJc w:val="left"/>
+      <w:pPr>
+        <w:ind w:left="720" w:firstLine="360"/>
+      </w:pPr>
+      <w:rPr>
+        <w:u w:val="none"/>
+      </w:rPr>
+    </w:lvl>
+    <w:lvl w:ilvl="1">
+      <w:start w:val="1"/>
+      <w:numFmt w:val="bullet"/>
+      <w:lvlText w:val="○"/>
+      <w:lvlJc w:val="left"/>
+      <w:pPr>
+        <w:ind w:left="1440" w:firstLine="1080"/>
+      </w:pPr>
+      <w:rPr>
+        <w:u w:val="none"/>
+      </w:rPr>
+    </w:lvl>
+    <w:lvl w:ilvl="2">
+      <w:start w:val="1"/>
+      <w:numFmt w:val="bullet"/>
+      <w:lvlText w:val="■"/>
+      <w:lvlJc w:val="left"/>
+      <w:pPr>
+        <w:ind w:left="2160" w:firstLine="1800"/>
+      </w:pPr>
+      <w:rPr>
+        <w:u w:val="none"/>
+      </w:rPr>
+    </w:lvl>
+    <w:lvl w:ilvl="3">
+      <w:start w:val="1"/>
+      <w:numFmt w:val="bullet"/>
+      <w:lvlText w:val="●"/>
+      <w:lvlJc w:val="left"/>
+      <w:pPr>
+        <w:ind w:left="2880" w:firstLine="2520"/>
+      </w:pPr>
+      <w:rPr>
+        <w:u w:val="none"/>
+      </w:rPr>
+    </w:lvl>
+    <w:lvl w:ilvl="4">
+      <w:start w:val="1"/>
+      <w:numFmt w:val="bullet"/>
+      <w:lvlText w:val="○"/>
+      <w:lvlJc w:val="left"/>
+      <w:pPr>
+        <w:ind w:left="3600" w:firstLine="3240"/>
+      </w:pPr>
+      <w:rPr>
+        <w:u w:val="none"/>
+      </w:rPr>
+    </w:lvl>
+    <w:lvl w:ilvl="5">
+      <w:start w:val="1"/>
+      <w:numFmt w:val="bullet"/>
+      <w:lvlText w:val="■"/>
+      <w:lvlJc w:val="left"/>
+      <w:pPr>
+        <w:ind w:left="4320" w:firstLine="3960"/>
+      </w:pPr>
+      <w:rPr>
+        <w:u w:val="none"/>
+      </w:rPr>
+    </w:lvl>
+    <w:lvl w:ilvl="6">
+      <w:start w:val="1"/>
+      <w:numFmt w:val="bullet"/>
+      <w:lvlText w:val="●"/>
+      <w:lvlJc w:val="left"/>
+      <w:pPr>
+        <w:ind w:left="5040" w:firstLine="4680"/>
+      </w:pPr>
+      <w:rPr>
+        <w:u w:val="none"/>
+      </w:rPr>
+    </w:lvl>
+    <w:lvl w:ilvl="7">
+      <w:start w:val="1"/>
+      <w:numFmt w:val="bullet"/>
+      <w:lvlText w:val="○"/>
+      <w:lvlJc w:val="left"/>
+      <w:pPr>
+        <w:ind w:left="5760" w:firstLine="5400"/>
+      </w:pPr>
+      <w:rPr>
+        <w:u w:val="none"/>
+      </w:rPr>
+    </w:lvl>
+    <w:lvl w:ilvl="8">
+      <w:start w:val="1"/>
+      <w:numFmt w:val="bullet"/>
+      <w:lvlText w:val="■"/>
+      <w:lvlJc w:val="left"/>
+      <w:pPr>
+        <w:ind w:left="6480" w:firstLine="6120"/>
+      </w:pPr>
+      <w:rPr>
+        <w:u w:val="none"/>
+      </w:rPr>
+    </w:lvl>
+  </w:abstractNum>
+  <w:abstractNum w:abstractNumId="2">
+    <w:nsid w:val="2B7A15DF"/>
+    <w:multiLevelType w:val="multilevel"/>
+    <w:tmpl w:val="84CCE96A"/>
+    <w:lvl w:ilvl="0">
+      <w:start w:val="1"/>
+      <w:numFmt w:val="bullet"/>
+      <w:lvlText w:val="●"/>
+      <w:lvlJc w:val="left"/>
+      <w:pPr>
+        <w:ind w:left="720" w:firstLine="360"/>
+      </w:pPr>
+      <w:rPr>
+        <w:u w:val="none"/>
+      </w:rPr>
+    </w:lvl>
+    <w:lvl w:ilvl="1">
+      <w:start w:val="1"/>
+      <w:numFmt w:val="bullet"/>
+      <w:lvlText w:val="○"/>
+      <w:lvlJc w:val="left"/>
+      <w:pPr>
+        <w:ind w:left="1440" w:firstLine="1080"/>
+      </w:pPr>
+      <w:rPr>
+        <w:u w:val="none"/>
+      </w:rPr>
+    </w:lvl>
+    <w:lvl w:ilvl="2">
+      <w:start w:val="1"/>
+      <w:numFmt w:val="bullet"/>
+      <w:lvlText w:val="■"/>
+      <w:lvlJc w:val="left"/>
+      <w:pPr>
+        <w:ind w:left="2160" w:firstLine="1800"/>
+      </w:pPr>
+      <w:rPr>
+        <w:u w:val="none"/>
+      </w:rPr>
+    </w:lvl>
+    <w:lvl w:ilvl="3">
+      <w:start w:val="1"/>
+      <w:numFmt w:val="bullet"/>
+      <w:lvlText w:val="●"/>
+      <w:lvlJc w:val="left"/>
+      <w:pPr>
+        <w:ind w:left="2880" w:firstLine="2520"/>
+      </w:pPr>
+      <w:rPr>
+        <w:u w:val="none"/>
+      </w:rPr>
+    </w:lvl>
+    <w:lvl w:ilvl="4">
+      <w:start w:val="1"/>
+      <w:numFmt w:val="bullet"/>
+      <w:lvlText w:val="○"/>
+      <w:lvlJc w:val="left"/>
+      <w:pPr>
+        <w:ind w:left="3600" w:firstLine="3240"/>
+      </w:pPr>
+      <w:rPr>
+        <w:u w:val="none"/>
+      </w:rPr>
+    </w:lvl>
+    <w:lvl w:ilvl="5">
+      <w:start w:val="1"/>
+      <w:numFmt w:val="bullet"/>
+      <w:lvlText w:val="■"/>
+      <w:lvlJc w:val="left"/>
+      <w:pPr>
+        <w:ind w:left="4320" w:firstLine="3960"/>
+      </w:pPr>
+      <w:rPr>
+        <w:u w:val="none"/>
+      </w:rPr>
+    </w:lvl>
+    <w:lvl w:ilvl="6">
+      <w:start w:val="1"/>
+      <w:numFmt w:val="bullet"/>
+      <w:lvlText w:val="●"/>
+      <w:lvlJc w:val="left"/>
+      <w:pPr>
+        <w:ind w:left="5040" w:firstLine="4680"/>
+      </w:pPr>
+      <w:rPr>
+        <w:u w:val="none"/>
+      </w:rPr>
+    </w:lvl>
+    <w:lvl w:ilvl="7">
+      <w:start w:val="1"/>
+      <w:numFmt w:val="bullet"/>
+      <w:lvlText w:val="○"/>
+      <w:lvlJc w:val="left"/>
+      <w:pPr>
+        <w:ind w:left="5760" w:firstLine="5400"/>
+      </w:pPr>
+      <w:rPr>
+        <w:u w:val="none"/>
+      </w:rPr>
+    </w:lvl>
+    <w:lvl w:ilvl="8">
+      <w:start w:val="1"/>
+      <w:numFmt w:val="bullet"/>
+      <w:lvlText w:val="■"/>
+      <w:lvlJc w:val="left"/>
+      <w:pPr>
+        <w:ind w:left="6480" w:firstLine="6120"/>
+      </w:pPr>
+      <w:rPr>
+        <w:u w:val="none"/>
+      </w:rPr>
+    </w:lvl>
+  </w:abstractNum>
+  <w:abstractNum w:abstractNumId="3">
     <w:nsid w:val="43246CB9"/>
     <w:multiLevelType w:val="hybridMultilevel"/>
     <w:tmpl w:val="87CE8D16"/>
@@ -2038,7 +3667,7 @@
       </w:pPr>
     </w:lvl>
   </w:abstractNum>
-  <w:abstractNum w:abstractNumId="2">
+  <w:abstractNum w:abstractNumId="4">
     <w:nsid w:val="5D8C7F1B"/>
     <w:multiLevelType w:val="hybridMultilevel"/>
     <w:tmpl w:val="731C99DA"/>
@@ -2126,19 +3755,25 @@
     </w:lvl>
   </w:abstractNum>
   <w:num w:numId="1">
-    <w:abstractNumId w:val="2"/>
+    <w:abstractNumId w:val="4"/>
   </w:num>
   <w:num w:numId="2">
-    <w:abstractNumId w:val="1"/>
+    <w:abstractNumId w:val="3"/>
   </w:num>
   <w:num w:numId="3">
-    <w:abstractNumId w:val="1"/>
+    <w:abstractNumId w:val="3"/>
   </w:num>
   <w:num w:numId="4">
-    <w:abstractNumId w:val="2"/>
+    <w:abstractNumId w:val="4"/>
   </w:num>
   <w:num w:numId="5">
     <w:abstractNumId w:val="0"/>
+  </w:num>
+  <w:num w:numId="6">
+    <w:abstractNumId w:val="2"/>
+  </w:num>
+  <w:num w:numId="7">
+    <w:abstractNumId w:val="1"/>
   </w:num>
 </w:numbering>
 </file>

</xml_diff>

<commit_message>
Nov.21 (mapper3) + Saving and Recovering + Match basetype validation + Results (partial)
</commit_message>
<xml_diff>
--- a/mapper/SH.GeneralInfo.docx
+++ b/mapper/SH.GeneralInfo.docx
@@ -674,27 +674,7 @@
                 <w:szCs w:val="18"/>
                 <w:lang w:val="en-US"/>
               </w:rPr>
-              <w:t>Task (event</w:t>
-            </w:r>
-            <w:proofErr w:type="gramStart"/>
-            <w:r>
-              <w:rPr>
-                <w:rFonts w:ascii="Calibri" w:eastAsia="Calibri" w:hAnsi="Calibri" w:cs="Calibri"/>
-                <w:sz w:val="18"/>
-                <w:szCs w:val="18"/>
-                <w:lang w:val="en-US"/>
-              </w:rPr>
-              <w:t>)</w:t>
-            </w:r>
-            <w:proofErr w:type="gramEnd"/>
-            <w:r>
-              <w:rPr>
-                <w:rFonts w:ascii="Calibri" w:eastAsia="Calibri" w:hAnsi="Calibri" w:cs="Calibri"/>
-                <w:sz w:val="18"/>
-                <w:szCs w:val="18"/>
-                <w:lang w:val="en-US"/>
-              </w:rPr>
-              <w:t>**</w:t>
+              <w:t>Task (event)**</w:t>
             </w:r>
           </w:p>
         </w:tc>
@@ -720,12 +700,14 @@
               <w:ind w:left="60"/>
               <w:jc w:val="both"/>
               <w:rPr>
+                <w:color w:val="FF0000"/>
                 <w:lang w:val="en-US"/>
               </w:rPr>
             </w:pPr>
             <w:r>
               <w:rPr>
                 <w:rFonts w:ascii="Calibri" w:eastAsia="Calibri" w:hAnsi="Calibri" w:cs="Calibri"/>
+                <w:color w:val="FF0000"/>
                 <w:sz w:val="18"/>
                 <w:szCs w:val="18"/>
                 <w:lang w:val="en-US"/>
@@ -738,12 +720,14 @@
               <w:ind w:left="60"/>
               <w:jc w:val="both"/>
               <w:rPr>
+                <w:color w:val="FF0000"/>
                 <w:lang w:val="en-US"/>
               </w:rPr>
             </w:pPr>
             <w:r>
               <w:rPr>
                 <w:rFonts w:ascii="Calibri" w:eastAsia="Calibri" w:hAnsi="Calibri" w:cs="Calibri"/>
+                <w:color w:val="FF0000"/>
                 <w:sz w:val="18"/>
                 <w:szCs w:val="18"/>
                 <w:lang w:val="en-US"/>
@@ -771,12 +755,14 @@
               <w:ind w:left="60"/>
               <w:jc w:val="both"/>
               <w:rPr>
+                <w:color w:val="FF0000"/>
                 <w:lang w:val="en-US"/>
               </w:rPr>
             </w:pPr>
             <w:r>
               <w:rPr>
                 <w:rFonts w:ascii="Calibri" w:eastAsia="Calibri" w:hAnsi="Calibri" w:cs="Calibri"/>
+                <w:color w:val="FF0000"/>
                 <w:sz w:val="18"/>
                 <w:szCs w:val="18"/>
                 <w:lang w:val="en-US"/>
@@ -804,12 +790,14 @@
               <w:ind w:left="60"/>
               <w:jc w:val="both"/>
               <w:rPr>
+                <w:color w:val="FF0000"/>
                 <w:lang w:val="en-US"/>
               </w:rPr>
             </w:pPr>
             <w:r>
               <w:rPr>
                 <w:rFonts w:ascii="Calibri" w:eastAsia="Calibri" w:hAnsi="Calibri" w:cs="Calibri"/>
+                <w:color w:val="FF0000"/>
                 <w:sz w:val="18"/>
                 <w:szCs w:val="18"/>
                 <w:lang w:val="en-US"/>
@@ -837,12 +825,14 @@
               <w:ind w:left="60"/>
               <w:jc w:val="both"/>
               <w:rPr>
+                <w:color w:val="FF0000"/>
                 <w:lang w:val="en-US"/>
               </w:rPr>
             </w:pPr>
             <w:r>
               <w:rPr>
                 <w:rFonts w:ascii="Calibri" w:eastAsia="Calibri" w:hAnsi="Calibri" w:cs="Calibri"/>
+                <w:color w:val="FF0000"/>
                 <w:sz w:val="18"/>
                 <w:szCs w:val="18"/>
                 <w:lang w:val="en-US"/>
@@ -1640,8 +1630,6 @@
           <w:lang w:val="en-US"/>
         </w:rPr>
       </w:pPr>
-      <w:bookmarkStart w:id="0" w:name="_GoBack"/>
-      <w:bookmarkEnd w:id="0"/>
     </w:p>
     <w:p>
       <w:pPr>
@@ -2247,7 +2235,6 @@
                 <w:noProof/>
                 <w:sz w:val="20"/>
                 <w:szCs w:val="20"/>
-                <w:lang w:val="en-US"/>
               </w:rPr>
               <w:drawing>
                 <wp:inline distT="0" distB="0" distL="0" distR="0" wp14:anchorId="36D765A8" wp14:editId="0063A884">
@@ -2524,7 +2511,6 @@
                 <w:noProof/>
                 <w:sz w:val="20"/>
                 <w:szCs w:val="20"/>
-                <w:lang w:val="en-US"/>
               </w:rPr>
               <w:drawing>
                 <wp:inline distT="0" distB="0" distL="0" distR="0" wp14:anchorId="0A447233" wp14:editId="7EDDC260">
@@ -2602,7 +2588,18 @@
                 <w:szCs w:val="20"/>
                 <w:lang w:val="en-US"/>
               </w:rPr>
-              <w:t>(Element) Risk Plan</w:t>
+              <w:t>(Element) Ris</w:t>
+            </w:r>
+            <w:bookmarkStart w:id="0" w:name="_GoBack"/>
+            <w:bookmarkEnd w:id="0"/>
+            <w:r>
+              <w:rPr>
+                <w:rFonts w:ascii="Calibri" w:hAnsi="Calibri"/>
+                <w:sz w:val="20"/>
+                <w:szCs w:val="20"/>
+                <w:lang w:val="en-US"/>
+              </w:rPr>
+              <w:t>k Plan</w:t>
             </w:r>
             <w:r>
               <w:rPr>
@@ -2807,7 +2804,6 @@
                 <w:noProof/>
                 <w:sz w:val="20"/>
                 <w:szCs w:val="20"/>
-                <w:lang w:val="en-US"/>
               </w:rPr>
               <w:drawing>
                 <wp:inline distT="0" distB="0" distL="0" distR="0" wp14:anchorId="1C76DFC5" wp14:editId="17733959">
@@ -3124,7 +3120,6 @@
                 <w:noProof/>
                 <w:sz w:val="20"/>
                 <w:szCs w:val="20"/>
-                <w:lang w:val="en-US"/>
               </w:rPr>
               <w:drawing>
                 <wp:inline distT="0" distB="0" distL="0" distR="0" wp14:anchorId="3A6BC853" wp14:editId="53F0EC72">

</xml_diff>